<commit_message>
Coreccion ortografica viaticos plan de proyecto
</commit_message>
<xml_diff>
--- a/Proyectos/Activos/Viaticos_q/2. Estimacion y planeacion/1. Plantillas estimacion/Viaticos_q_Propuesta_Comercial.docx
+++ b/Proyectos/Activos/Viaticos_q/2. Estimacion y planeacion/1. Plantillas estimacion/Viaticos_q_Propuesta_Comercial.docx
@@ -47,6 +47,8 @@
                 <w:lang w:val="es-ES" w:eastAsia="es-ES"/>
               </w:rPr>
             </w:pPr>
+            <w:bookmarkStart w:id="0" w:name="_GoBack"/>
+            <w:bookmarkEnd w:id="0"/>
             <w:r>
               <w:rPr>
                 <w:rFonts w:ascii="Calibri" w:eastAsia="Times New Roman" w:hAnsi="Calibri" w:cs="Times New Roman"/>
@@ -250,18 +252,8 @@
                 <w:sz w:val="24"/>
                 <w:szCs w:val="32"/>
               </w:rPr>
-              <w:t xml:space="preserve"> </w:t>
-            </w:r>
-            <w:proofErr w:type="spellStart"/>
-            <w:r>
-              <w:rPr>
-                <w:b/>
-                <w:sz w:val="24"/>
-                <w:szCs w:val="32"/>
-              </w:rPr>
-              <w:t>Viaticos_q</w:t>
-            </w:r>
-            <w:proofErr w:type="spellEnd"/>
+              <w:t xml:space="preserve"> Viaticos_q</w:t>
+            </w:r>
           </w:p>
         </w:tc>
       </w:tr>
@@ -397,21 +389,7 @@
         <w:rPr>
           <w:lang w:eastAsia="es-MX"/>
         </w:rPr>
-        <w:t xml:space="preserve">EL propósito del proyecto es generar una plataforma que permita a la empresa </w:t>
-      </w:r>
-      <w:proofErr w:type="spellStart"/>
-      <w:r>
-        <w:rPr>
-          <w:lang w:eastAsia="es-MX"/>
-        </w:rPr>
-        <w:t>Qualtop</w:t>
-      </w:r>
-      <w:proofErr w:type="spellEnd"/>
-      <w:r>
-        <w:rPr>
-          <w:lang w:eastAsia="es-MX"/>
-        </w:rPr>
-        <w:t xml:space="preserve"> llevar un control y registro de los viáticos </w:t>
+        <w:t xml:space="preserve">EL propósito del proyecto es generar una plataforma que permita a la empresa Qualtop llevar un control y registro de los viáticos </w:t>
       </w:r>
       <w:r>
         <w:rPr>
@@ -521,21 +499,7 @@
         <w:rPr>
           <w:lang w:eastAsia="es-MX"/>
         </w:rPr>
-        <w:t xml:space="preserve">Ruby and </w:t>
-      </w:r>
-      <w:proofErr w:type="spellStart"/>
-      <w:r>
-        <w:rPr>
-          <w:lang w:eastAsia="es-MX"/>
-        </w:rPr>
-        <w:t>Rails</w:t>
-      </w:r>
-      <w:proofErr w:type="spellEnd"/>
-      <w:r>
-        <w:rPr>
-          <w:lang w:eastAsia="es-MX"/>
-        </w:rPr>
-        <w:t xml:space="preserve"> conectada a base de datos para la administración de viáticos</w:t>
+        <w:t>Ruby and Rails conectada a base de datos para la administración de viáticos</w:t>
       </w:r>
       <w:r>
         <w:rPr>
@@ -547,21 +511,7 @@
         <w:rPr>
           <w:lang w:eastAsia="es-MX"/>
         </w:rPr>
-        <w:t xml:space="preserve"> de la empresa </w:t>
-      </w:r>
-      <w:proofErr w:type="spellStart"/>
-      <w:r>
-        <w:rPr>
-          <w:lang w:eastAsia="es-MX"/>
-        </w:rPr>
-        <w:t>Qualtop</w:t>
-      </w:r>
-      <w:proofErr w:type="spellEnd"/>
-      <w:r>
-        <w:rPr>
-          <w:lang w:eastAsia="es-MX"/>
-        </w:rPr>
-        <w:t xml:space="preserve">. La plataforma web cuenta con un sistema de encriptación de usuarios (Usuario como consultor, usuario como administrador), los cuales desempeñaran diferentes roles dentro del sistema, el usuario como administrador solo podrá controlar el acceso a los usuarios consultores registrándolos en la base de datos; en cambio el usuario como consultor podrá realizar áreas de proyecto, donde involucrada sub áreas en las cuales registrara los gastos </w:t>
+        <w:t xml:space="preserve"> de la empresa Qualtop. La plataforma web cuenta con un sistema de encriptación de usuarios (Usuario como consultor, usuario como administrador), los cuales desempeñaran diferentes roles dentro del sistema, el usuario como administrador solo podrá controlar el acceso a los usuarios consultores registrándolos en la base de datos; en cambio el usuario como consultor podrá realizar áreas de proyecto, donde involucrada sub áreas en las cuales registrara los gastos </w:t>
       </w:r>
       <w:r>
         <w:rPr>
@@ -701,21 +651,7 @@
         <w:rPr>
           <w:lang w:eastAsia="es-MX"/>
         </w:rPr>
-        <w:t xml:space="preserve">El alcance del producto tiene un alto impacto en la empresa </w:t>
-      </w:r>
-      <w:proofErr w:type="spellStart"/>
-      <w:r>
-        <w:rPr>
-          <w:lang w:eastAsia="es-MX"/>
-        </w:rPr>
-        <w:t>Qualtop</w:t>
-      </w:r>
-      <w:proofErr w:type="spellEnd"/>
-      <w:r>
-        <w:rPr>
-          <w:lang w:eastAsia="es-MX"/>
-        </w:rPr>
-        <w:t xml:space="preserve"> en el área administrativa y contaduría, </w:t>
+        <w:t xml:space="preserve">El alcance del producto tiene un alto impacto en la empresa Qualtop en el área administrativa y contaduría, </w:t>
       </w:r>
       <w:r>
         <w:rPr>
@@ -1312,8 +1248,6 @@
         </w:rPr>
         <w:t>Protocolo de entrega</w:t>
       </w:r>
-      <w:bookmarkStart w:id="0" w:name="_GoBack"/>
-      <w:bookmarkEnd w:id="0"/>
     </w:p>
     <w:p>
       <w:pPr>

</xml_diff>